<commit_message>
eGreenhouse HardwareX Paper from 3 to 6 is complete, I think and hope...
</commit_message>
<xml_diff>
--- a/eGreenhouse HardwareX.docx
+++ b/eGreenhouse HardwareX.docx
@@ -38,6 +38,7 @@
           <w:szCs w:val="24"/>
         </w:rPr>
       </w:pPr>
+      <w:commentRangeStart w:id="0"/>
       <w:r>
         <w:rPr>
           <w:rFonts w:ascii="Times New Roman" w:eastAsia="Times New Roman" w:hAnsi="Times New Roman" w:cs="Times New Roman"/>
@@ -55,6 +56,13 @@
           <w:szCs w:val="24"/>
         </w:rPr>
         <w:t>.</w:t>
+      </w:r>
+      <w:commentRangeEnd w:id="0"/>
+      <w:r>
+        <w:rPr>
+          <w:rStyle w:val="aa"/>
+        </w:rPr>
+        <w:commentReference w:id="0"/>
       </w:r>
     </w:p>
     <w:tbl>
@@ -292,6 +300,7 @@
                 <w:szCs w:val="21"/>
               </w:rPr>
             </w:pPr>
+            <w:proofErr w:type="gramStart"/>
             <w:r>
               <w:rPr>
                 <w:rFonts w:ascii="Times New Roman" w:eastAsia="Times New Roman" w:hAnsi="Times New Roman" w:cs="Times New Roman"/>
@@ -310,6 +319,7 @@
               <w:t>ino</w:t>
             </w:r>
             <w:proofErr w:type="spellEnd"/>
+            <w:proofErr w:type="gramEnd"/>
           </w:p>
         </w:tc>
         <w:tc>
@@ -796,6 +806,7 @@
                 <w:szCs w:val="21"/>
               </w:rPr>
             </w:pPr>
+            <w:proofErr w:type="gramStart"/>
             <w:r>
               <w:rPr>
                 <w:rFonts w:ascii="Times New Roman" w:eastAsia="Times New Roman" w:hAnsi="Times New Roman" w:cs="Times New Roman"/>
@@ -814,6 +825,7 @@
               <w:t>pde</w:t>
             </w:r>
             <w:proofErr w:type="spellEnd"/>
+            <w:proofErr w:type="gramEnd"/>
           </w:p>
         </w:tc>
         <w:tc>
@@ -924,6 +936,7 @@
                 <w:szCs w:val="21"/>
               </w:rPr>
             </w:pPr>
+            <w:proofErr w:type="gramStart"/>
             <w:r>
               <w:rPr>
                 <w:rFonts w:ascii="Times New Roman" w:eastAsia="Times New Roman" w:hAnsi="Times New Roman" w:cs="Times New Roman"/>
@@ -942,6 +955,7 @@
               <w:t>pde</w:t>
             </w:r>
             <w:proofErr w:type="spellEnd"/>
+            <w:proofErr w:type="gramEnd"/>
           </w:p>
         </w:tc>
         <w:tc>
@@ -1054,6 +1068,7 @@
                 <w:szCs w:val="21"/>
               </w:rPr>
             </w:pPr>
+            <w:proofErr w:type="gramStart"/>
             <w:r>
               <w:rPr>
                 <w:rFonts w:ascii="Times New Roman" w:eastAsia="Times New Roman" w:hAnsi="Times New Roman" w:cs="Times New Roman"/>
@@ -1072,6 +1087,7 @@
               <w:t>ino</w:t>
             </w:r>
             <w:proofErr w:type="spellEnd"/>
+            <w:proofErr w:type="gramEnd"/>
           </w:p>
         </w:tc>
         <w:tc>
@@ -1560,6 +1576,7 @@
                 <w:szCs w:val="21"/>
               </w:rPr>
             </w:pPr>
+            <w:proofErr w:type="gramStart"/>
             <w:r>
               <w:rPr>
                 <w:rFonts w:ascii="Times New Roman" w:eastAsia="Times New Roman" w:hAnsi="Times New Roman" w:cs="Times New Roman"/>
@@ -1578,6 +1595,7 @@
               <w:t>ino</w:t>
             </w:r>
             <w:proofErr w:type="spellEnd"/>
+            <w:proofErr w:type="gramEnd"/>
           </w:p>
         </w:tc>
         <w:tc>
@@ -2056,6 +2074,7 @@
                 <w:szCs w:val="21"/>
               </w:rPr>
             </w:pPr>
+            <w:proofErr w:type="gramStart"/>
             <w:r>
               <w:rPr>
                 <w:rFonts w:ascii="Times New Roman" w:eastAsia="Times New Roman" w:hAnsi="Times New Roman" w:cs="Times New Roman"/>
@@ -2074,6 +2093,7 @@
               <w:t>ino</w:t>
             </w:r>
             <w:proofErr w:type="spellEnd"/>
+            <w:proofErr w:type="gramEnd"/>
           </w:p>
         </w:tc>
         <w:tc>
@@ -2804,6 +2824,7 @@
                 <w:szCs w:val="21"/>
               </w:rPr>
             </w:pPr>
+            <w:proofErr w:type="gramStart"/>
             <w:r>
               <w:rPr>
                 <w:rFonts w:ascii="Times New Roman" w:eastAsia="Times New Roman" w:hAnsi="Times New Roman" w:cs="Times New Roman"/>
@@ -2822,6 +2843,7 @@
               <w:t>brd</w:t>
             </w:r>
             <w:proofErr w:type="spellEnd"/>
+            <w:proofErr w:type="gramEnd"/>
           </w:p>
         </w:tc>
         <w:tc>
@@ -4675,28 +4697,165 @@
       </w:r>
     </w:p>
     <w:p/>
+    <w:p>
+      <w:commentRangeStart w:id="1"/>
+      <w:r>
+        <w:rPr>
+          <w:color w:val="505050"/>
+        </w:rPr>
+        <w:t>Reference</w:t>
+      </w:r>
+      <w:r>
+        <w:t xml:space="preserve"> </w:t>
+      </w:r>
+      <w:commentRangeEnd w:id="1"/>
+      <w:r>
+        <w:rPr>
+          <w:rStyle w:val="aa"/>
+        </w:rPr>
+        <w:commentReference w:id="1"/>
+      </w:r>
+    </w:p>
+    <w:p>
+      <w:r>
+        <w:t xml:space="preserve">This modal was build based on this 1D </w:t>
+      </w:r>
+      <w:proofErr w:type="spellStart"/>
+      <w:r>
+        <w:t>HyperRail</w:t>
+      </w:r>
+      <w:proofErr w:type="spellEnd"/>
+      <w:r>
+        <w:t>, which you can find information in the following citation.</w:t>
+      </w:r>
+    </w:p>
+    <w:p>
+      <w:r>
+        <w:t xml:space="preserve">José M. Lopez Alcala, </w:t>
+      </w:r>
+      <w:proofErr w:type="spellStart"/>
+      <w:r>
+        <w:t>Marja</w:t>
+      </w:r>
+      <w:proofErr w:type="spellEnd"/>
+      <w:r>
+        <w:t xml:space="preserve"> </w:t>
+      </w:r>
+      <w:proofErr w:type="spellStart"/>
+      <w:r>
+        <w:t>Haagsma</w:t>
+      </w:r>
+      <w:proofErr w:type="spellEnd"/>
+      <w:r>
+        <w:t xml:space="preserve">, Chester J. </w:t>
+      </w:r>
+      <w:proofErr w:type="spellStart"/>
+      <w:r>
+        <w:t>Udell</w:t>
+      </w:r>
+      <w:proofErr w:type="spellEnd"/>
+      <w:r>
+        <w:t xml:space="preserve">, John S. </w:t>
+      </w:r>
+      <w:proofErr w:type="spellStart"/>
+      <w:r>
+        <w:t>Selker</w:t>
+      </w:r>
+      <w:proofErr w:type="spellEnd"/>
+      <w:r>
+        <w:t>,</w:t>
+      </w:r>
+    </w:p>
+    <w:p>
+      <w:proofErr w:type="spellStart"/>
+      <w:r>
+        <w:lastRenderedPageBreak/>
+        <w:t>HyperRail</w:t>
+      </w:r>
+      <w:proofErr w:type="spellEnd"/>
+      <w:r>
+        <w:t>: Modular, 3D printed, 1–100 m, programmable, and low-cost linear motion control system for imaging and sensor suites,</w:t>
+      </w:r>
+    </w:p>
+    <w:p>
+      <w:proofErr w:type="spellStart"/>
+      <w:r>
+        <w:t>HardwareX</w:t>
+      </w:r>
+      <w:proofErr w:type="spellEnd"/>
+      <w:r>
+        <w:t>,</w:t>
+      </w:r>
+    </w:p>
+    <w:p>
+      <w:r>
+        <w:t>Volume 6,</w:t>
+      </w:r>
+    </w:p>
+    <w:p>
+      <w:r>
+        <w:t>2019,</w:t>
+      </w:r>
+    </w:p>
+    <w:p>
+      <w:r>
+        <w:t>e00081,</w:t>
+      </w:r>
+    </w:p>
+    <w:p>
+      <w:r>
+        <w:t>ISSN 2468-0672,</w:t>
+      </w:r>
+    </w:p>
+    <w:p>
+      <w:r>
+        <w:t>https://doi.org/10.1016/j.ohx.2019.e00081.</w:t>
+      </w:r>
+    </w:p>
+    <w:p>
+      <w:r>
+        <w:t>(http://www.sciencedirect.com/science/article/pii/S2468067219300483)</w:t>
+      </w:r>
+    </w:p>
+    <w:p>
+      <w:r>
+        <w:t xml:space="preserve">Abstract: Reliable, accurate, and affordable linear motion control systems for precision agriculture applications are currently not easily accessible due to their elevated cost. Most systems available to the public have price tags in the thousands of dollars and their dimensions cannot be easily customized. Current systems have a maximum length of about ten meters, and for a typical greenhouse application that length may not be sufficient. The price of the system increases with an increase in length, and with a base price in the thousands of dollars it becomes impractical to buy a system for such application. Our </w:t>
+      </w:r>
+      <w:proofErr w:type="spellStart"/>
+      <w:r>
+        <w:t>HyperRail</w:t>
+      </w:r>
+      <w:proofErr w:type="spellEnd"/>
+      <w:r>
+        <w:t xml:space="preserve"> is a modular linear motion system with a repeatability of 2 mm and current top speed of 200 mm/s. This is possible through a stepper motor driver that allows for 1/16th </w:t>
+      </w:r>
+      <w:proofErr w:type="spellStart"/>
+      <w:r>
+        <w:t>microstepping</w:t>
+      </w:r>
+      <w:proofErr w:type="spellEnd"/>
+      <w:r>
+        <w:t xml:space="preserve"> giving an average of 6180 steps per revolution. An advantage that this system has is its ability to increase or decrease the length of system with minimum effort and only nominal increase in price. The </w:t>
+      </w:r>
+      <w:proofErr w:type="spellStart"/>
+      <w:r>
+        <w:t>HyperRail</w:t>
+      </w:r>
+      <w:proofErr w:type="spellEnd"/>
+      <w:r>
+        <w:t xml:space="preserve"> can be mounted on a set of tripods or directly on the structure of a building such as a greenhouse. The base price for a three-meter system, on tripods is US$278 and only US$45 for each additional 1.5 m of length.</w:t>
+      </w:r>
+    </w:p>
+    <w:p>
+      <w:r>
+        <w:t>Keywords: Open source hardware; Hyperspectral Imaging; Greenhouse sensing; Environmental sensing; Linear motion</w:t>
+      </w:r>
+    </w:p>
     <w:p/>
-    <w:p>
-      <w:commentRangeStart w:id="0"/>
-      <w:r>
-        <w:t xml:space="preserve">[The Design files for the 1D </w:t>
-      </w:r>
-      <w:proofErr w:type="spellStart"/>
-      <w:r>
-        <w:t>HyperRail</w:t>
-      </w:r>
-      <w:proofErr w:type="spellEnd"/>
-      <w:r>
-        <w:t>]</w:t>
-      </w:r>
-      <w:commentRangeEnd w:id="0"/>
-      <w:r>
-        <w:rPr>
-          <w:rStyle w:val="aa"/>
-        </w:rPr>
-        <w:commentReference w:id="0"/>
-      </w:r>
-    </w:p>
+    <w:p/>
+    <w:p/>
+    <w:p/>
+    <w:p/>
     <w:p/>
     <w:p/>
     <w:p>
@@ -4721,7 +4880,6 @@
           <w:sz w:val="36"/>
           <w:szCs w:val="36"/>
         </w:rPr>
-        <w:lastRenderedPageBreak/>
         <w:t>4. Bill of materials</w:t>
       </w:r>
     </w:p>
@@ -4743,6 +4901,7 @@
           <w:sz w:val="28"/>
           <w:szCs w:val="28"/>
         </w:rPr>
+        <w:lastRenderedPageBreak/>
         <w:t xml:space="preserve">Materials for </w:t>
       </w:r>
       <w:proofErr w:type="spellStart"/>
@@ -6208,7 +6367,25 @@
                 <w:sz w:val="21"/>
                 <w:szCs w:val="21"/>
               </w:rPr>
-              <w:t xml:space="preserve"> - RTC + SD Add-on For All Feather Boards</w:t>
+              <w:t xml:space="preserve"> - RTC + SD Add-on </w:t>
+            </w:r>
+            <w:proofErr w:type="gramStart"/>
+            <w:r>
+              <w:rPr>
+                <w:rFonts w:ascii="Times New Roman" w:eastAsia="Times New Roman" w:hAnsi="Times New Roman" w:cs="Times New Roman"/>
+                <w:sz w:val="21"/>
+                <w:szCs w:val="21"/>
+              </w:rPr>
+              <w:t>For</w:t>
+            </w:r>
+            <w:proofErr w:type="gramEnd"/>
+            <w:r>
+              <w:rPr>
+                <w:rFonts w:ascii="Times New Roman" w:eastAsia="Times New Roman" w:hAnsi="Times New Roman" w:cs="Times New Roman"/>
+                <w:sz w:val="21"/>
+                <w:szCs w:val="21"/>
+              </w:rPr>
+              <w:t xml:space="preserve"> All Feather Boards</w:t>
             </w:r>
           </w:p>
           <w:p>
@@ -8345,7 +8522,6 @@
           <w:sz w:val="27"/>
           <w:szCs w:val="27"/>
         </w:rPr>
-        <w:lastRenderedPageBreak/>
         <w:t>Pricing Notes</w:t>
       </w:r>
     </w:p>
@@ -8367,6 +8543,7 @@
           <w:sz w:val="24"/>
           <w:szCs w:val="24"/>
         </w:rPr>
+        <w:lastRenderedPageBreak/>
         <w:t>* price will vary with source</w:t>
       </w:r>
     </w:p>
@@ -11253,6 +11430,7 @@
           <w:sz w:val="27"/>
           <w:szCs w:val="27"/>
         </w:rPr>
+        <w:lastRenderedPageBreak/>
         <w:t>Pricing Notes</w:t>
       </w:r>
     </w:p>
@@ -11377,11 +11555,28 @@
         <w:t>Soldering station for soldering sensor and other parts to PCB</w:t>
       </w:r>
     </w:p>
-    <w:p/>
-    <w:p>
-      <w:commentRangeStart w:id="1"/>
-      <w:r>
-        <w:t xml:space="preserve">[The bill of material for the 1D </w:t>
+    <w:p>
+      <w:commentRangeStart w:id="2"/>
+      <w:r>
+        <w:rPr>
+          <w:color w:val="505050"/>
+        </w:rPr>
+        <w:t>Reference</w:t>
+      </w:r>
+      <w:r>
+        <w:t xml:space="preserve"> </w:t>
+      </w:r>
+      <w:commentRangeEnd w:id="2"/>
+      <w:r>
+        <w:rPr>
+          <w:rStyle w:val="aa"/>
+        </w:rPr>
+        <w:commentReference w:id="2"/>
+      </w:r>
+    </w:p>
+    <w:p>
+      <w:r>
+        <w:t xml:space="preserve">This modal was build based on this 1D </w:t>
       </w:r>
       <w:proofErr w:type="spellStart"/>
       <w:r>
@@ -11389,18 +11584,131 @@
       </w:r>
       <w:proofErr w:type="spellEnd"/>
       <w:r>
-        <w:t>]</w:t>
-      </w:r>
-      <w:commentRangeEnd w:id="1"/>
-      <w:r>
-        <w:rPr>
-          <w:rStyle w:val="aa"/>
-        </w:rPr>
-        <w:commentReference w:id="1"/>
-      </w:r>
-    </w:p>
-    <w:p/>
-    <w:p/>
+        <w:t>, which you can find information in the following citation.</w:t>
+      </w:r>
+    </w:p>
+    <w:p>
+      <w:r>
+        <w:t xml:space="preserve">José M. Lopez Alcala, </w:t>
+      </w:r>
+      <w:proofErr w:type="spellStart"/>
+      <w:r>
+        <w:t>Marja</w:t>
+      </w:r>
+      <w:proofErr w:type="spellEnd"/>
+      <w:r>
+        <w:t xml:space="preserve"> </w:t>
+      </w:r>
+      <w:proofErr w:type="spellStart"/>
+      <w:r>
+        <w:t>Haagsma</w:t>
+      </w:r>
+      <w:proofErr w:type="spellEnd"/>
+      <w:r>
+        <w:t xml:space="preserve">, Chester J. </w:t>
+      </w:r>
+      <w:proofErr w:type="spellStart"/>
+      <w:r>
+        <w:t>Udell</w:t>
+      </w:r>
+      <w:proofErr w:type="spellEnd"/>
+      <w:r>
+        <w:t xml:space="preserve">, John S. </w:t>
+      </w:r>
+      <w:proofErr w:type="spellStart"/>
+      <w:r>
+        <w:t>Selker</w:t>
+      </w:r>
+      <w:proofErr w:type="spellEnd"/>
+      <w:r>
+        <w:t>,</w:t>
+      </w:r>
+    </w:p>
+    <w:p>
+      <w:proofErr w:type="spellStart"/>
+      <w:r>
+        <w:t>HyperRail</w:t>
+      </w:r>
+      <w:proofErr w:type="spellEnd"/>
+      <w:r>
+        <w:t>: Modular, 3D printed, 1–100 m, programmable, and low-cost linear motion control system for imaging and sensor suites,</w:t>
+      </w:r>
+    </w:p>
+    <w:p>
+      <w:proofErr w:type="spellStart"/>
+      <w:r>
+        <w:t>HardwareX</w:t>
+      </w:r>
+      <w:proofErr w:type="spellEnd"/>
+      <w:r>
+        <w:t>,</w:t>
+      </w:r>
+    </w:p>
+    <w:p>
+      <w:r>
+        <w:t>Volume 6,</w:t>
+      </w:r>
+    </w:p>
+    <w:p>
+      <w:r>
+        <w:t>2019,</w:t>
+      </w:r>
+    </w:p>
+    <w:p>
+      <w:r>
+        <w:t>e00081,</w:t>
+      </w:r>
+    </w:p>
+    <w:p>
+      <w:r>
+        <w:t>ISSN 2468-0672,</w:t>
+      </w:r>
+    </w:p>
+    <w:p>
+      <w:r>
+        <w:t>https://doi.org/10.1016/j.ohx.2019.e00081.</w:t>
+      </w:r>
+    </w:p>
+    <w:p>
+      <w:r>
+        <w:t>(http://www.sciencedirect.com/science/article/pii/S2468067219300483)</w:t>
+      </w:r>
+    </w:p>
+    <w:p>
+      <w:r>
+        <w:t xml:space="preserve">Abstract: Reliable, accurate, and affordable linear motion control systems for precision agriculture applications are currently not easily accessible due to their elevated cost. Most systems available to the public have price tags in the thousands of dollars and their dimensions cannot be easily customized. Current systems have a maximum length of about ten meters, and for a typical greenhouse application that length may not be sufficient. The price of the system increases with an increase in length, and with a base price in the thousands of dollars it becomes impractical to buy a system for such application. Our </w:t>
+      </w:r>
+      <w:proofErr w:type="spellStart"/>
+      <w:r>
+        <w:t>HyperRail</w:t>
+      </w:r>
+      <w:proofErr w:type="spellEnd"/>
+      <w:r>
+        <w:t xml:space="preserve"> is a modular linear motion system with a repeatability of 2 mm and current top speed of 200 mm/s. This is possible through a stepper motor driver that allows for 1/16th </w:t>
+      </w:r>
+      <w:proofErr w:type="spellStart"/>
+      <w:r>
+        <w:t>microstepping</w:t>
+      </w:r>
+      <w:proofErr w:type="spellEnd"/>
+      <w:r>
+        <w:t xml:space="preserve"> giving an average of 6180 steps per revolution. An advantage that this system has is its ability to increase or decrease the length of system with minimum effort and only nominal increase in price. The </w:t>
+      </w:r>
+      <w:proofErr w:type="spellStart"/>
+      <w:r>
+        <w:t>HyperRail</w:t>
+      </w:r>
+      <w:proofErr w:type="spellEnd"/>
+      <w:r>
+        <w:t xml:space="preserve"> can be mounted on a set of tripods or directly on the structure of a building such as a greenhouse. The base price for a three-meter system, on tripods is US$278 and only US$45 for each additional 1.5 m of length.</w:t>
+      </w:r>
+    </w:p>
+    <w:p>
+      <w:r>
+        <w:lastRenderedPageBreak/>
+        <w:t>Keywords: Open source hardware; Hyperspectral Imaging; Greenhouse sensing; Environmental sensing; Linear motion</w:t>
+      </w:r>
+    </w:p>
     <w:p>
       <w:pPr>
         <w:pStyle w:val="2"/>
@@ -11413,45 +11721,6 @@
           <w:color w:val="505050"/>
         </w:rPr>
         <w:t>5. Build instructions</w:t>
-      </w:r>
-    </w:p>
-    <w:p>
-      <w:pPr>
-        <w:pStyle w:val="2"/>
-        <w:rPr>
-          <w:color w:val="505050"/>
-        </w:rPr>
-      </w:pPr>
-      <w:commentRangeStart w:id="2"/>
-      <w:r>
-        <w:rPr>
-          <w:color w:val="505050"/>
-        </w:rPr>
-        <w:t xml:space="preserve">[Need to add the guide for the </w:t>
-      </w:r>
-      <w:proofErr w:type="spellStart"/>
-      <w:r>
-        <w:rPr>
-          <w:color w:val="505050"/>
-        </w:rPr>
-        <w:t>HyperRail</w:t>
-      </w:r>
-      <w:proofErr w:type="spellEnd"/>
-      <w:r>
-        <w:rPr>
-          <w:color w:val="505050"/>
-        </w:rPr>
-        <w:t xml:space="preserve"> Build Instruction]</w:t>
-      </w:r>
-      <w:commentRangeEnd w:id="2"/>
-      <w:r>
-        <w:rPr>
-          <w:rStyle w:val="aa"/>
-          <w:rFonts w:asciiTheme="minorHAnsi" w:eastAsiaTheme="minorEastAsia" w:hAnsiTheme="minorHAnsi" w:cstheme="minorBidi"/>
-          <w:b w:val="0"/>
-          <w:bCs w:val="0"/>
-        </w:rPr>
-        <w:commentReference w:id="2"/>
       </w:r>
     </w:p>
     <w:p>
@@ -11533,7 +11802,6 @@
         <w:rPr>
           <w:noProof/>
         </w:rPr>
-        <w:lastRenderedPageBreak/>
         <w:drawing>
           <wp:inline distT="0" distB="0" distL="0" distR="0" wp14:anchorId="1BD417D7" wp14:editId="72DDF651">
             <wp:extent cx="3773713" cy="5029200"/>
@@ -11597,6 +11865,7 @@
     </w:p>
     <w:p>
       <w:r>
+        <w:lastRenderedPageBreak/>
         <w:t xml:space="preserve">Once that is complete, then connect the antenna cable to the antenna connector and connect the antenna to the antenna cable. Once that is complete, you are set with the development board set up. </w:t>
       </w:r>
       <w:r>
@@ -11608,7 +11877,6 @@
         <w:rPr>
           <w:noProof/>
         </w:rPr>
-        <w:lastRenderedPageBreak/>
         <w:drawing>
           <wp:inline distT="0" distB="0" distL="0" distR="0" wp14:anchorId="0E9FC7A4" wp14:editId="1094FB7E">
             <wp:extent cx="3667125" cy="2750345"/>
@@ -11754,6 +12022,7 @@
         <w:rPr>
           <w:noProof/>
         </w:rPr>
+        <w:lastRenderedPageBreak/>
         <w:drawing>
           <wp:inline distT="0" distB="0" distL="0" distR="0" wp14:anchorId="3834D2A1" wp14:editId="680E29DC">
             <wp:extent cx="2904657" cy="2705100"/>
@@ -11817,7 +12086,6 @@
     </w:p>
     <w:p>
       <w:r>
-        <w:lastRenderedPageBreak/>
         <w:t xml:space="preserve">Once that is complete, then you are done with CO2 sensor setup. </w:t>
       </w:r>
     </w:p>
@@ -11973,6 +12241,7 @@
         <w:rPr>
           <w:noProof/>
         </w:rPr>
+        <w:lastRenderedPageBreak/>
         <w:drawing>
           <wp:inline distT="0" distB="0" distL="0" distR="0" wp14:anchorId="4C3BB90D" wp14:editId="392632EF">
             <wp:extent cx="2990850" cy="2305447"/>
@@ -12031,16 +12300,7 @@
         <w:t>5</w:t>
       </w:r>
       <w:r>
-        <w:t xml:space="preserve">: </w:t>
-      </w:r>
-      <w:r>
-        <w:t xml:space="preserve">The Layout of the </w:t>
-      </w:r>
-      <w:r>
-        <w:t>Humanity and Temperature SFHT31-D</w:t>
-      </w:r>
-      <w:r>
-        <w:t xml:space="preserve"> Sensor with four yellow arrows pointing some pin location</w:t>
+        <w:t>: The Layout of the Humanity and Temperature SFHT31-D Sensor with four yellow arrows pointing some pin location</w:t>
       </w:r>
       <w:r>
         <w:t>)</w:t>
@@ -12071,7 +12331,6 @@
         <w:rPr>
           <w:color w:val="505050"/>
         </w:rPr>
-        <w:lastRenderedPageBreak/>
         <w:t>5.2. </w:t>
       </w:r>
       <w:proofErr w:type="spellStart"/>
@@ -12261,6 +12520,7 @@
       </w:r>
       <w:proofErr w:type="spellStart"/>
       <w:r>
+        <w:lastRenderedPageBreak/>
         <w:t>TxD</w:t>
       </w:r>
       <w:proofErr w:type="spellEnd"/>
@@ -12378,10 +12638,7 @@
         <w:t>(Figure 7</w:t>
       </w:r>
       <w:r>
-        <w:t xml:space="preserve">: </w:t>
-      </w:r>
-      <w:r>
-        <w:t>The Layout of the CO2 K30 Sensor</w:t>
+        <w:t>: The Layout of the CO2 K30 Sensor</w:t>
       </w:r>
       <w:r>
         <w:t>)</w:t>
@@ -12392,7 +12649,6 @@
         <w:rPr>
           <w:noProof/>
         </w:rPr>
-        <w:lastRenderedPageBreak/>
         <w:drawing>
           <wp:inline distT="0" distB="0" distL="0" distR="0" wp14:anchorId="0527E947" wp14:editId="18D08127">
             <wp:extent cx="3746500" cy="2809875"/>
@@ -12526,6 +12782,7 @@
         <w:rPr>
           <w:noProof/>
         </w:rPr>
+        <w:lastRenderedPageBreak/>
         <w:drawing>
           <wp:inline distT="0" distB="0" distL="0" distR="0" wp14:anchorId="7F6AB71F" wp14:editId="609E5C5C">
             <wp:extent cx="2581275" cy="1935956"/>
@@ -12581,10 +12838,7 @@
         <w:t>(Figure 9</w:t>
       </w:r>
       <w:r>
-        <w:t xml:space="preserve">: </w:t>
-      </w:r>
-      <w:r>
-        <w:t>The Layout of the Light TSL2591 Sensor with four yellow arrows pointing some pin location</w:t>
+        <w:t>: The Layout of the Light TSL2591 Sensor with four yellow arrows pointing some pin location</w:t>
       </w:r>
       <w:r>
         <w:t>)</w:t>
@@ -12595,7 +12849,6 @@
         <w:rPr>
           <w:noProof/>
         </w:rPr>
-        <w:lastRenderedPageBreak/>
         <w:drawing>
           <wp:inline distT="0" distB="0" distL="0" distR="0" wp14:anchorId="26C1B5B5" wp14:editId="70649C73">
             <wp:extent cx="2582562" cy="1990725"/>
@@ -12678,6 +12931,7 @@
         <w:rPr>
           <w:noProof/>
         </w:rPr>
+        <w:lastRenderedPageBreak/>
         <w:drawing>
           <wp:inline distT="0" distB="0" distL="0" distR="0" wp14:anchorId="7F0BA1C6" wp14:editId="7993056E">
             <wp:extent cx="3835400" cy="2876550"/>
@@ -13301,28 +13555,161 @@
       </w:r>
     </w:p>
     <w:p/>
+    <w:p>
+      <w:commentRangeStart w:id="6"/>
+      <w:r>
+        <w:rPr>
+          <w:color w:val="505050"/>
+        </w:rPr>
+        <w:t>Reference</w:t>
+      </w:r>
+      <w:r>
+        <w:t xml:space="preserve"> </w:t>
+      </w:r>
+      <w:commentRangeEnd w:id="6"/>
+      <w:r>
+        <w:rPr>
+          <w:rStyle w:val="aa"/>
+        </w:rPr>
+        <w:commentReference w:id="6"/>
+      </w:r>
+    </w:p>
+    <w:p>
+      <w:r>
+        <w:t xml:space="preserve">This modal was build based on this 1D </w:t>
+      </w:r>
+      <w:proofErr w:type="spellStart"/>
+      <w:r>
+        <w:t>HyperRail</w:t>
+      </w:r>
+      <w:proofErr w:type="spellEnd"/>
+      <w:r>
+        <w:t>, which you can find information in the following citation.</w:t>
+      </w:r>
+    </w:p>
+    <w:p>
+      <w:r>
+        <w:t xml:space="preserve">José M. Lopez Alcala, </w:t>
+      </w:r>
+      <w:proofErr w:type="spellStart"/>
+      <w:r>
+        <w:t>Marja</w:t>
+      </w:r>
+      <w:proofErr w:type="spellEnd"/>
+      <w:r>
+        <w:t xml:space="preserve"> </w:t>
+      </w:r>
+      <w:proofErr w:type="spellStart"/>
+      <w:r>
+        <w:t>Haagsma</w:t>
+      </w:r>
+      <w:proofErr w:type="spellEnd"/>
+      <w:r>
+        <w:t xml:space="preserve">, Chester J. </w:t>
+      </w:r>
+      <w:proofErr w:type="spellStart"/>
+      <w:r>
+        <w:t>Udell</w:t>
+      </w:r>
+      <w:proofErr w:type="spellEnd"/>
+      <w:r>
+        <w:t xml:space="preserve">, John S. </w:t>
+      </w:r>
+      <w:proofErr w:type="spellStart"/>
+      <w:r>
+        <w:t>Selker</w:t>
+      </w:r>
+      <w:proofErr w:type="spellEnd"/>
+      <w:r>
+        <w:t>,</w:t>
+      </w:r>
+    </w:p>
+    <w:p>
+      <w:proofErr w:type="spellStart"/>
+      <w:r>
+        <w:t>HyperRail</w:t>
+      </w:r>
+      <w:proofErr w:type="spellEnd"/>
+      <w:r>
+        <w:t>: Modular, 3D printed, 1–100 m, programmable, and low-cost linear motion control system for imaging and sensor suites,</w:t>
+      </w:r>
+    </w:p>
+    <w:p>
+      <w:proofErr w:type="spellStart"/>
+      <w:r>
+        <w:t>HardwareX</w:t>
+      </w:r>
+      <w:proofErr w:type="spellEnd"/>
+      <w:r>
+        <w:t>,</w:t>
+      </w:r>
+    </w:p>
+    <w:p>
+      <w:r>
+        <w:t>Volume 6,</w:t>
+      </w:r>
+    </w:p>
+    <w:p>
+      <w:r>
+        <w:t>2019,</w:t>
+      </w:r>
+    </w:p>
+    <w:p>
+      <w:r>
+        <w:t>e00081,</w:t>
+      </w:r>
+    </w:p>
+    <w:p>
+      <w:r>
+        <w:lastRenderedPageBreak/>
+        <w:t>ISSN 2468-0672,</w:t>
+      </w:r>
+    </w:p>
+    <w:p>
+      <w:r>
+        <w:t>https://doi.org/10.1016/j.ohx.2019.e00081.</w:t>
+      </w:r>
+    </w:p>
+    <w:p>
+      <w:r>
+        <w:t>(http://www.sciencedirect.com/science/article/pii/S2468067219300483)</w:t>
+      </w:r>
+    </w:p>
+    <w:p>
+      <w:r>
+        <w:t xml:space="preserve">Abstract: Reliable, accurate, and affordable linear motion control systems for precision agriculture applications are currently not easily accessible due to their elevated cost. Most systems available to the public have price tags in the thousands of dollars and their dimensions cannot be easily customized. Current systems have a maximum length of about ten meters, and for a typical greenhouse application that length may not be sufficient. The price of the system increases with an increase in length, and with a base price in the thousands of dollars it becomes impractical to buy a system for such application. Our </w:t>
+      </w:r>
+      <w:proofErr w:type="spellStart"/>
+      <w:r>
+        <w:t>HyperRail</w:t>
+      </w:r>
+      <w:proofErr w:type="spellEnd"/>
+      <w:r>
+        <w:t xml:space="preserve"> is a modular linear motion system with a repeatability of 2 mm and current top speed of 200 mm/s. This is possible through a stepper motor driver that allows for 1/16th </w:t>
+      </w:r>
+      <w:proofErr w:type="spellStart"/>
+      <w:r>
+        <w:t>microstepping</w:t>
+      </w:r>
+      <w:proofErr w:type="spellEnd"/>
+      <w:r>
+        <w:t xml:space="preserve"> giving an average of 6180 steps per revolution. An advantage that this system has is its ability to increase or decrease the length of system with minimum effort and only nominal increase in price. The </w:t>
+      </w:r>
+      <w:proofErr w:type="spellStart"/>
+      <w:r>
+        <w:t>HyperRail</w:t>
+      </w:r>
+      <w:proofErr w:type="spellEnd"/>
+      <w:r>
+        <w:t xml:space="preserve"> can be mounted on a set of tripods or directly on the structure of a building such as a greenhouse. The base price for a three-meter system, on tripods is US$278 and only US$45 for each additional 1.5 m of length.</w:t>
+      </w:r>
+    </w:p>
+    <w:p>
+      <w:r>
+        <w:t>Keywords: Open source hardware; Hyperspectral Imaging; Greenhouse sensing; Environmental sensing; Linear motion</w:t>
+      </w:r>
+    </w:p>
     <w:p/>
-    <w:p>
-      <w:commentRangeStart w:id="6"/>
-      <w:r>
-        <w:t xml:space="preserve">I don’t know how to do the citation of the 1D </w:t>
-      </w:r>
-      <w:proofErr w:type="spellStart"/>
-      <w:r>
-        <w:t>HyperRail</w:t>
-      </w:r>
-      <w:proofErr w:type="spellEnd"/>
-      <w:r>
-        <w:t xml:space="preserve"> paper for this. However, it should be the same. </w:t>
-      </w:r>
-      <w:commentRangeEnd w:id="6"/>
-      <w:r>
-        <w:rPr>
-          <w:rStyle w:val="aa"/>
-        </w:rPr>
-        <w:commentReference w:id="6"/>
-      </w:r>
-    </w:p>
     <w:p/>
     <w:p>
       <w:pPr>
@@ -13349,31 +13736,7 @@
         <w:rPr>
           <w:color w:val="505050"/>
         </w:rPr>
-        <w:t>6.</w:t>
-      </w:r>
-      <w:r>
-        <w:rPr>
-          <w:color w:val="505050"/>
-        </w:rPr>
-        <w:t>1</w:t>
-      </w:r>
-      <w:r>
-        <w:rPr>
-          <w:color w:val="505050"/>
-        </w:rPr>
-        <w:t>. </w:t>
-      </w:r>
-      <w:r>
-        <w:rPr>
-          <w:color w:val="505050"/>
-        </w:rPr>
-        <w:t>Software Download</w:t>
-      </w:r>
-      <w:r>
-        <w:rPr>
-          <w:color w:val="505050"/>
-        </w:rPr>
-        <w:t xml:space="preserve"> </w:t>
+        <w:t xml:space="preserve">6.1. Software Download </w:t>
       </w:r>
     </w:p>
     <w:p>
@@ -13403,14 +13766,7 @@
           <w:b/>
           <w:bCs/>
         </w:rPr>
-        <w:t>.1. </w:t>
-      </w:r>
-      <w:r>
-        <w:rPr>
-          <w:b/>
-          <w:bCs/>
-        </w:rPr>
-        <w:t>Windows</w:t>
+        <w:t>.1. Windows</w:t>
       </w:r>
     </w:p>
     <w:p>
@@ -13507,28 +13863,28 @@
     <w:p/>
     <w:p>
       <w:r>
+        <w:t xml:space="preserve">Once it says it complete, then open Processing. </w:t>
+      </w:r>
+      <w:r>
+        <w:t xml:space="preserve">Then go to Sketch -&gt; Import Library… -&gt; Add Library… </w:t>
+      </w:r>
+      <w:r>
+        <w:t>L</w:t>
+      </w:r>
+      <w:r>
+        <w:t>ook at Figure 16</w:t>
+      </w:r>
+      <w:r>
+        <w:t xml:space="preserve"> for location of the option. </w:t>
+      </w:r>
+    </w:p>
+    <w:p/>
+    <w:p>
+      <w:r>
+        <w:rPr>
+          <w:noProof/>
+        </w:rPr>
         <w:lastRenderedPageBreak/>
-        <w:t xml:space="preserve">Once it says it complete, then open Processing. </w:t>
-      </w:r>
-      <w:r>
-        <w:t xml:space="preserve">Then go to Sketch -&gt; Import Library… -&gt; Add Library… </w:t>
-      </w:r>
-      <w:r>
-        <w:t>L</w:t>
-      </w:r>
-      <w:r>
-        <w:t>ook at Figure 16</w:t>
-      </w:r>
-      <w:r>
-        <w:t xml:space="preserve"> for location of the option. </w:t>
-      </w:r>
-    </w:p>
-    <w:p/>
-    <w:p>
-      <w:r>
-        <w:rPr>
-          <w:noProof/>
-        </w:rPr>
         <w:drawing>
           <wp:inline distT="0" distB="0" distL="0" distR="0" wp14:anchorId="466FCD3D" wp14:editId="153F5838">
             <wp:extent cx="4238625" cy="3661248"/>
@@ -13586,9 +13942,14 @@
     </w:p>
     <w:p>
       <w:r>
-        <w:t>Once you select Add Library, you will get a pop up like in Figure 17.  On the top left, search both Control5P and Arduino(</w:t>
+        <w:t xml:space="preserve">Once you select Add Library, you will get a pop up like in Figure 17.  On the top left, search both Control5P and </w:t>
+      </w:r>
+      <w:proofErr w:type="gramStart"/>
+      <w:r>
+        <w:t>Arduino(</w:t>
       </w:r>
       <w:proofErr w:type="spellStart"/>
+      <w:proofErr w:type="gramEnd"/>
       <w:r>
         <w:t>Firmate</w:t>
       </w:r>
@@ -13667,10 +14028,7 @@
     <w:p>
       <w:commentRangeStart w:id="7"/>
       <w:r>
-        <w:t>Once you are complete,</w:t>
-      </w:r>
-      <w:r>
-        <w:t xml:space="preserve"> </w:t>
+        <w:t xml:space="preserve">Once you are complete, </w:t>
       </w:r>
       <w:r>
         <w:t>then go to Documents -&gt; Arduino -&gt; libraries. In that folder, add the dependencies that is in the Design file.</w:t>
@@ -13774,28 +14132,7 @@
           <w:b/>
           <w:bCs/>
         </w:rPr>
-        <w:t>6.1.</w:t>
-      </w:r>
-      <w:r>
-        <w:rPr>
-          <w:b/>
-          <w:bCs/>
-        </w:rPr>
-        <w:t>2</w:t>
-      </w:r>
-      <w:r>
-        <w:rPr>
-          <w:b/>
-          <w:bCs/>
-        </w:rPr>
-        <w:t>. </w:t>
-      </w:r>
-      <w:r>
-        <w:rPr>
-          <w:b/>
-          <w:bCs/>
-        </w:rPr>
-        <w:t>Mac</w:t>
+        <w:t>6.1.2. Mac</w:t>
       </w:r>
     </w:p>
     <w:p>
@@ -13856,16 +14193,7 @@
     <w:p/>
     <w:p>
       <w:r>
-        <w:t xml:space="preserve">Once that is complete, download Processing and </w:t>
-      </w:r>
-      <w:r>
-        <w:t xml:space="preserve">open </w:t>
-      </w:r>
-      <w:r>
-        <w:t>it</w:t>
-      </w:r>
-      <w:r>
-        <w:t>. Then go to Sketch -&gt; Import Library… -&gt; Add Library… Look at Figure 1</w:t>
+        <w:t>Once that is complete, download Processing and open it. Then go to Sketch -&gt; Import Library… -&gt; Add Library… Look at Figure 1</w:t>
       </w:r>
       <w:r>
         <w:t>9</w:t>
@@ -13949,9 +14277,14 @@
         <w:t>20</w:t>
       </w:r>
       <w:r>
-        <w:t>.  On the top left, search both Control5P and Arduino(</w:t>
+        <w:t xml:space="preserve">.  On the top left, search both Control5P and </w:t>
+      </w:r>
+      <w:proofErr w:type="gramStart"/>
+      <w:r>
+        <w:t>Arduino(</w:t>
       </w:r>
       <w:proofErr w:type="spellStart"/>
+      <w:proofErr w:type="gramEnd"/>
       <w:r>
         <w:t>Firmate</w:t>
       </w:r>
@@ -15059,10 +15392,7 @@
         <w:t>0</w:t>
       </w:r>
       <w:r>
-        <w:t xml:space="preserve">: </w:t>
-      </w:r>
-      <w:r>
-        <w:t>The console log that it has upload successfully</w:t>
+        <w:t>: The console log that it has upload successfully</w:t>
       </w:r>
       <w:r>
         <w:t>)</w:t>
@@ -15909,19 +16239,7 @@
         <w:rPr>
           <w:color w:val="505050"/>
         </w:rPr>
-        <w:t>6.</w:t>
-      </w:r>
-      <w:r>
-        <w:rPr>
-          <w:color w:val="505050"/>
-        </w:rPr>
-        <w:t>6</w:t>
-      </w:r>
-      <w:r>
-        <w:rPr>
-          <w:color w:val="505050"/>
-        </w:rPr>
-        <w:t>. Loading firmware on microcontroller</w:t>
+        <w:t>6.6. Loading firmware on microcontroller</w:t>
       </w:r>
     </w:p>
     <w:p>
@@ -16292,31 +16610,13 @@
         <w:rPr>
           <w:color w:val="505050"/>
         </w:rPr>
-        <w:t>6.</w:t>
-      </w:r>
+        <w:t xml:space="preserve">6.7. Publishing to </w:t>
+      </w:r>
+      <w:proofErr w:type="spellStart"/>
       <w:r>
         <w:rPr>
           <w:color w:val="505050"/>
         </w:rPr>
-        <w:t>7</w:t>
-      </w:r>
-      <w:r>
-        <w:rPr>
-          <w:color w:val="505050"/>
-        </w:rPr>
-        <w:t>. </w:t>
-      </w:r>
-      <w:r>
-        <w:rPr>
-          <w:color w:val="505050"/>
-        </w:rPr>
-        <w:t xml:space="preserve">Publishing to </w:t>
-      </w:r>
-      <w:proofErr w:type="spellStart"/>
-      <w:r>
-        <w:rPr>
-          <w:color w:val="505050"/>
-        </w:rPr>
         <w:t>GoogleSheets</w:t>
       </w:r>
       <w:proofErr w:type="spellEnd"/>
@@ -16325,7 +16625,7 @@
       <w:r>
         <w:t xml:space="preserve">This </w:t>
       </w:r>
-      <w:hyperlink r:id="rId40" w:history="1">
+      <w:hyperlink r:id="rId40" w:anchor="gid=0" w:history="1">
         <w:r>
           <w:rPr>
             <w:rStyle w:val="a4"/>
@@ -16378,6 +16678,164 @@
       <w:proofErr w:type="spellEnd"/>
       <w:r>
         <w:t xml:space="preserve"> Sensor Package. </w:t>
+      </w:r>
+    </w:p>
+    <w:p/>
+    <w:p>
+      <w:commentRangeStart w:id="13"/>
+      <w:r>
+        <w:rPr>
+          <w:color w:val="505050"/>
+        </w:rPr>
+        <w:t>Reference</w:t>
+      </w:r>
+      <w:r>
+        <w:t xml:space="preserve"> </w:t>
+      </w:r>
+      <w:commentRangeEnd w:id="13"/>
+      <w:r>
+        <w:rPr>
+          <w:rStyle w:val="aa"/>
+        </w:rPr>
+        <w:commentReference w:id="13"/>
+      </w:r>
+    </w:p>
+    <w:p>
+      <w:r>
+        <w:t xml:space="preserve">This modal was build based on this </w:t>
+      </w:r>
+      <w:r>
+        <w:t xml:space="preserve">1D </w:t>
+      </w:r>
+      <w:proofErr w:type="spellStart"/>
+      <w:r>
+        <w:t>HyperRail</w:t>
+      </w:r>
+      <w:proofErr w:type="spellEnd"/>
+      <w:r>
+        <w:t>, which you can find information in the following citation.</w:t>
+      </w:r>
+    </w:p>
+    <w:p>
+      <w:r>
+        <w:t xml:space="preserve">José M. Lopez Alcala, </w:t>
+      </w:r>
+      <w:proofErr w:type="spellStart"/>
+      <w:r>
+        <w:t>Marja</w:t>
+      </w:r>
+      <w:proofErr w:type="spellEnd"/>
+      <w:r>
+        <w:t xml:space="preserve"> </w:t>
+      </w:r>
+      <w:proofErr w:type="spellStart"/>
+      <w:r>
+        <w:t>Haagsma</w:t>
+      </w:r>
+      <w:proofErr w:type="spellEnd"/>
+      <w:r>
+        <w:t xml:space="preserve">, Chester J. </w:t>
+      </w:r>
+      <w:proofErr w:type="spellStart"/>
+      <w:r>
+        <w:t>Udell</w:t>
+      </w:r>
+      <w:proofErr w:type="spellEnd"/>
+      <w:r>
+        <w:t xml:space="preserve">, John S. </w:t>
+      </w:r>
+      <w:proofErr w:type="spellStart"/>
+      <w:r>
+        <w:t>Selker</w:t>
+      </w:r>
+      <w:proofErr w:type="spellEnd"/>
+      <w:r>
+        <w:t>,</w:t>
+      </w:r>
+    </w:p>
+    <w:p>
+      <w:proofErr w:type="spellStart"/>
+      <w:r>
+        <w:lastRenderedPageBreak/>
+        <w:t>HyperRail</w:t>
+      </w:r>
+      <w:proofErr w:type="spellEnd"/>
+      <w:r>
+        <w:t>: Modular, 3D printed, 1–100 m, programmable, and low-cost linear motion control system for imaging and sensor suites,</w:t>
+      </w:r>
+    </w:p>
+    <w:p>
+      <w:proofErr w:type="spellStart"/>
+      <w:r>
+        <w:t>HardwareX</w:t>
+      </w:r>
+      <w:proofErr w:type="spellEnd"/>
+      <w:r>
+        <w:t>,</w:t>
+      </w:r>
+    </w:p>
+    <w:p>
+      <w:r>
+        <w:t>Volume 6,</w:t>
+      </w:r>
+    </w:p>
+    <w:p>
+      <w:r>
+        <w:t>2019,</w:t>
+      </w:r>
+    </w:p>
+    <w:p>
+      <w:r>
+        <w:t>e00081,</w:t>
+      </w:r>
+    </w:p>
+    <w:p>
+      <w:r>
+        <w:t>ISSN 2468-0672,</w:t>
+      </w:r>
+    </w:p>
+    <w:p>
+      <w:r>
+        <w:t>https://doi.org/10.1016/j.ohx.2019.e00081.</w:t>
+      </w:r>
+    </w:p>
+    <w:p>
+      <w:r>
+        <w:t>(http://www.sciencedirect.com/science/article/pii/S2468067219300483)</w:t>
+      </w:r>
+    </w:p>
+    <w:p>
+      <w:r>
+        <w:t xml:space="preserve">Abstract: Reliable, accurate, and affordable linear motion control systems for precision agriculture applications are currently not easily accessible due to their elevated cost. Most systems available to the public have price tags in the thousands of dollars and their dimensions cannot be easily customized. Current systems have a maximum length of about ten meters, and for a typical greenhouse application that length may not be sufficient. The price of the system increases with an increase in length, and with a base price in the thousands of dollars it becomes impractical to buy a system for such application. Our </w:t>
+      </w:r>
+      <w:proofErr w:type="spellStart"/>
+      <w:r>
+        <w:t>HyperRail</w:t>
+      </w:r>
+      <w:proofErr w:type="spellEnd"/>
+      <w:r>
+        <w:t xml:space="preserve"> is a modular linear motion system with a repeatability of 2 mm and current top speed of 200 mm/s. This is possible through a stepper motor driver that allows for 1/16th </w:t>
+      </w:r>
+      <w:proofErr w:type="spellStart"/>
+      <w:r>
+        <w:t>microstepping</w:t>
+      </w:r>
+      <w:proofErr w:type="spellEnd"/>
+      <w:r>
+        <w:t xml:space="preserve"> giving an average of 6180 steps per revolution. An advantage that this system has is its ability to increase or decrease the length of system with minimum effort and only nominal increase in price. The </w:t>
+      </w:r>
+      <w:proofErr w:type="spellStart"/>
+      <w:r>
+        <w:t>HyperRail</w:t>
+      </w:r>
+      <w:proofErr w:type="spellEnd"/>
+      <w:r>
+        <w:t xml:space="preserve"> can be mounted on a set of tripods or directly on the structure of a building such as a greenhouse. The base price for a three-meter system, on tripods is US$278 and only US$45 for each additional 1.5 m of length.</w:t>
+      </w:r>
+    </w:p>
+    <w:p>
+      <w:r>
+        <w:t>Keywords: Open source hardware; Hyperspectral Imaging; Greenhouse sensing; Environmental sensing; Linear motion</w:t>
       </w:r>
     </w:p>
     <w:sectPr>
@@ -16392,7 +16850,7 @@
 
 <file path=word/comments.xml><?xml version="1.0" encoding="utf-8"?>
 <w:comments xmlns:wpc="http://schemas.microsoft.com/office/word/2010/wordprocessingCanvas" xmlns:cx="http://schemas.microsoft.com/office/drawing/2014/chartex" xmlns:cx1="http://schemas.microsoft.com/office/drawing/2015/9/8/chartex" xmlns:cx2="http://schemas.microsoft.com/office/drawing/2015/10/21/chartex" xmlns:cx3="http://schemas.microsoft.com/office/drawing/2016/5/9/chartex" xmlns:cx4="http://schemas.microsoft.com/office/drawing/2016/5/10/chartex" xmlns:cx5="http://schemas.microsoft.com/office/drawing/2016/5/11/chartex" xmlns:cx6="http://schemas.microsoft.com/office/drawing/2016/5/12/chartex" xmlns:cx7="http://schemas.microsoft.com/office/drawing/2016/5/13/chartex" xmlns:cx8="http://schemas.microsoft.com/office/drawing/2016/5/14/chartex" xmlns:mc="http://schemas.openxmlformats.org/markup-compatibility/2006" xmlns:aink="http://schemas.microsoft.com/office/drawing/2016/ink" xmlns:am3d="http://schemas.microsoft.com/office/drawing/2017/model3d" xmlns:o="urn:schemas-microsoft-com:office:office" xmlns:r="http://schemas.openxmlformats.org/officeDocument/2006/relationships" xmlns:m="http://schemas.openxmlformats.org/officeDocument/2006/math" xmlns:v="urn:schemas-microsoft-com:vml" xmlns:wp14="http://schemas.microsoft.com/office/word/2010/wordprocessingDrawing" xmlns:wp="http://schemas.openxmlformats.org/drawingml/2006/wordprocessingDrawing" xmlns:w10="urn:schemas-microsoft-com:office:word" xmlns:w="http://schemas.openxmlformats.org/wordprocessingml/2006/main" xmlns:w14="http://schemas.microsoft.com/office/word/2010/wordml" xmlns:w15="http://schemas.microsoft.com/office/word/2012/wordml" xmlns:w16cex="http://schemas.microsoft.com/office/word/2018/wordml/cex" xmlns:w16cid="http://schemas.microsoft.com/office/word/2016/wordml/cid" xmlns:w16="http://schemas.microsoft.com/office/word/2018/wordml" xmlns:w16se="http://schemas.microsoft.com/office/word/2015/wordml/symex" xmlns:wpg="http://schemas.microsoft.com/office/word/2010/wordprocessingGroup" xmlns:wpi="http://schemas.microsoft.com/office/word/2010/wordprocessingInk" xmlns:wne="http://schemas.microsoft.com/office/word/2006/wordml" xmlns:wps="http://schemas.microsoft.com/office/word/2010/wordprocessingShape" mc:Ignorable="w14 w15 w16se w16cid w16 w16cex wp14">
-  <w:comment w:id="0" w:author="Kenneth Kang" w:date="2020-07-22T12:58:00Z" w:initials="KK">
+  <w:comment w:id="0" w:author="Kenneth Kang" w:date="2020-07-31T12:52:00Z" w:initials="KK">
     <w:p>
       <w:pPr>
         <w:pStyle w:val="ab"/>
@@ -16404,27 +16862,19 @@
         <w:annotationRef/>
       </w:r>
       <w:r>
-        <w:t xml:space="preserve">Need to add Citation for the 1D </w:t>
-      </w:r>
-      <w:proofErr w:type="spellStart"/>
-      <w:r>
-        <w:t>HyperRail</w:t>
-      </w:r>
-      <w:proofErr w:type="spellEnd"/>
-      <w:r>
-        <w:t xml:space="preserve"> </w:t>
-      </w:r>
-      <w:proofErr w:type="spellStart"/>
-      <w:r>
-        <w:t>HardwareX</w:t>
-      </w:r>
-      <w:proofErr w:type="spellEnd"/>
-      <w:r>
-        <w:t xml:space="preserve"> paper</w:t>
+        <w:t xml:space="preserve">I </w:t>
+      </w:r>
+      <w:proofErr w:type="gramStart"/>
+      <w:r>
+        <w:t>don’t</w:t>
+      </w:r>
+      <w:proofErr w:type="gramEnd"/>
+      <w:r>
+        <w:t xml:space="preserve"> where to put the open source license and the location of the file for this part since we have not upload it. </w:t>
       </w:r>
     </w:p>
   </w:comment>
-  <w:comment w:id="1" w:author="Kenneth Kang" w:date="2020-07-22T12:57:00Z" w:initials="KK">
+  <w:comment w:id="1" w:author="Kenneth Kang" w:date="2020-07-31T13:16:00Z" w:initials="KK">
     <w:p>
       <w:pPr>
         <w:pStyle w:val="ab"/>
@@ -16436,25 +16886,11 @@
         <w:annotationRef/>
       </w:r>
       <w:r>
-        <w:t xml:space="preserve">Citation for the </w:t>
-      </w:r>
-      <w:proofErr w:type="spellStart"/>
-      <w:r>
-        <w:t>HyperRail</w:t>
-      </w:r>
-      <w:proofErr w:type="spellEnd"/>
-      <w:r>
-        <w:t xml:space="preserve"> Paper. I </w:t>
-      </w:r>
-      <w:r>
-        <w:t>do not</w:t>
-      </w:r>
-      <w:r>
-        <w:t xml:space="preserve"> know how to do it. </w:t>
+        <w:t xml:space="preserve">I am not sure if I am doing this correctly. </w:t>
       </w:r>
     </w:p>
   </w:comment>
-  <w:comment w:id="2" w:author="Kenneth Kang" w:date="2020-07-22T12:58:00Z" w:initials="KK">
+  <w:comment w:id="2" w:author="Kenneth Kang" w:date="2020-07-31T13:16:00Z" w:initials="KK">
     <w:p>
       <w:pPr>
         <w:pStyle w:val="ab"/>
@@ -16466,26 +16902,7 @@
         <w:annotationRef/>
       </w:r>
       <w:r>
-        <w:t>I need help with this part.</w:t>
-      </w:r>
-      <w:r>
-        <w:t xml:space="preserve"> Just need citation that it will be based on </w:t>
-      </w:r>
-      <w:proofErr w:type="spellStart"/>
-      <w:r>
-        <w:t>hyperRail</w:t>
-      </w:r>
-      <w:proofErr w:type="spellEnd"/>
-      <w:r>
-        <w:t xml:space="preserve"> that was publish on the </w:t>
-      </w:r>
-      <w:proofErr w:type="spellStart"/>
-      <w:r>
-        <w:t>HardwareX</w:t>
-      </w:r>
-      <w:proofErr w:type="spellEnd"/>
-      <w:r>
-        <w:t xml:space="preserve"> paper.</w:t>
+        <w:t xml:space="preserve">I am not sure if I am doing this correctly. </w:t>
       </w:r>
     </w:p>
   </w:comment>
@@ -16501,13 +16918,7 @@
         <w:annotationRef/>
       </w:r>
       <w:r>
-        <w:t xml:space="preserve">From here, it will be dependent on the breadboard rather than the PCB since I </w:t>
-      </w:r>
-      <w:r>
-        <w:t>do not</w:t>
-      </w:r>
-      <w:r>
-        <w:t xml:space="preserve"> have the PCB for it. </w:t>
+        <w:t xml:space="preserve">From here, it will be dependent on the breadboard rather than the PCB since I do not have the PCB for it. </w:t>
       </w:r>
     </w:p>
   </w:comment>
@@ -16527,7 +16938,7 @@
       </w:r>
     </w:p>
   </w:comment>
-  <w:comment w:id="6" w:author="Kenneth Kang" w:date="2020-07-22T18:35:00Z" w:initials="KK">
+  <w:comment w:id="6" w:author="Kenneth Kang" w:date="2020-07-31T13:16:00Z" w:initials="KK">
     <w:p>
       <w:pPr>
         <w:pStyle w:val="ab"/>
@@ -16539,7 +16950,7 @@
         <w:annotationRef/>
       </w:r>
       <w:r>
-        <w:t xml:space="preserve">I need on this part. </w:t>
+        <w:t xml:space="preserve">I am not sure if I am doing this correctly. </w:t>
       </w:r>
     </w:p>
   </w:comment>
@@ -16636,6 +17047,22 @@
       </w:r>
       <w:r>
         <w:t>This will be dependent on the design file location</w:t>
+      </w:r>
+    </w:p>
+  </w:comment>
+  <w:comment w:id="13" w:author="Kenneth Kang" w:date="2020-07-31T13:16:00Z" w:initials="KK">
+    <w:p>
+      <w:pPr>
+        <w:pStyle w:val="ab"/>
+      </w:pPr>
+      <w:r>
+        <w:rPr>
+          <w:rStyle w:val="aa"/>
+        </w:rPr>
+        <w:annotationRef/>
+      </w:r>
+      <w:r>
+        <w:t xml:space="preserve">I am not sure if I am doing this correctly. </w:t>
       </w:r>
     </w:p>
   </w:comment>
@@ -16644,52 +17071,55 @@
 
 <file path=word/commentsExtended.xml><?xml version="1.0" encoding="utf-8"?>
 <w15:commentsEx xmlns:wpc="http://schemas.microsoft.com/office/word/2010/wordprocessingCanvas" xmlns:cx="http://schemas.microsoft.com/office/drawing/2014/chartex" xmlns:cx1="http://schemas.microsoft.com/office/drawing/2015/9/8/chartex" xmlns:cx2="http://schemas.microsoft.com/office/drawing/2015/10/21/chartex" xmlns:cx3="http://schemas.microsoft.com/office/drawing/2016/5/9/chartex" xmlns:cx4="http://schemas.microsoft.com/office/drawing/2016/5/10/chartex" xmlns:cx5="http://schemas.microsoft.com/office/drawing/2016/5/11/chartex" xmlns:cx6="http://schemas.microsoft.com/office/drawing/2016/5/12/chartex" xmlns:cx7="http://schemas.microsoft.com/office/drawing/2016/5/13/chartex" xmlns:cx8="http://schemas.microsoft.com/office/drawing/2016/5/14/chartex" xmlns:mc="http://schemas.openxmlformats.org/markup-compatibility/2006" xmlns:aink="http://schemas.microsoft.com/office/drawing/2016/ink" xmlns:am3d="http://schemas.microsoft.com/office/drawing/2017/model3d" xmlns:o="urn:schemas-microsoft-com:office:office" xmlns:r="http://schemas.openxmlformats.org/officeDocument/2006/relationships" xmlns:m="http://schemas.openxmlformats.org/officeDocument/2006/math" xmlns:v="urn:schemas-microsoft-com:vml" xmlns:wp14="http://schemas.microsoft.com/office/word/2010/wordprocessingDrawing" xmlns:wp="http://schemas.openxmlformats.org/drawingml/2006/wordprocessingDrawing" xmlns:w10="urn:schemas-microsoft-com:office:word" xmlns:w="http://schemas.openxmlformats.org/wordprocessingml/2006/main" xmlns:w14="http://schemas.microsoft.com/office/word/2010/wordml" xmlns:w15="http://schemas.microsoft.com/office/word/2012/wordml" xmlns:w16cex="http://schemas.microsoft.com/office/word/2018/wordml/cex" xmlns:w16cid="http://schemas.microsoft.com/office/word/2016/wordml/cid" xmlns:w16="http://schemas.microsoft.com/office/word/2018/wordml" xmlns:w16se="http://schemas.microsoft.com/office/word/2015/wordml/symex" xmlns:wpg="http://schemas.microsoft.com/office/word/2010/wordprocessingGroup" xmlns:wpi="http://schemas.microsoft.com/office/word/2010/wordprocessingInk" xmlns:wne="http://schemas.microsoft.com/office/word/2006/wordml" xmlns:wps="http://schemas.microsoft.com/office/word/2010/wordprocessingShape" mc:Ignorable="w14 w15 w16se w16cid w16 w16cex wp14">
-  <w15:commentEx w15:paraId="22B8866D" w15:done="0"/>
-  <w15:commentEx w15:paraId="3ED32164" w15:done="0"/>
-  <w15:commentEx w15:paraId="62D221D8" w15:done="0"/>
+  <w15:commentEx w15:paraId="02976619" w15:done="0"/>
+  <w15:commentEx w15:paraId="6BA67B14" w15:done="0"/>
+  <w15:commentEx w15:paraId="2DEECDDA" w15:done="0"/>
   <w15:commentEx w15:paraId="494CFE82" w15:done="0"/>
   <w15:commentEx w15:paraId="34E48683" w15:done="0"/>
-  <w15:commentEx w15:paraId="2455C43D" w15:done="0"/>
+  <w15:commentEx w15:paraId="7EAED331" w15:done="0"/>
   <w15:commentEx w15:paraId="3FBE122B" w15:done="0"/>
   <w15:commentEx w15:paraId="75B26DD4" w15:done="0"/>
   <w15:commentEx w15:paraId="42D5571E" w15:done="0"/>
   <w15:commentEx w15:paraId="160F4E3B" w15:done="0"/>
   <w15:commentEx w15:paraId="6ADD19A8" w15:done="0"/>
   <w15:commentEx w15:paraId="737FF105" w15:done="0"/>
+  <w15:commentEx w15:paraId="2511BA5F" w15:done="0"/>
 </w15:commentsEx>
 </file>
 
 <file path=word/commentsExtensible.xml><?xml version="1.0" encoding="utf-8"?>
 <w16cex:commentsExtensible xmlns:wpc="http://schemas.microsoft.com/office/word/2010/wordprocessingCanvas" xmlns:cx="http://schemas.microsoft.com/office/drawing/2014/chartex" xmlns:cx1="http://schemas.microsoft.com/office/drawing/2015/9/8/chartex" xmlns:cx2="http://schemas.microsoft.com/office/drawing/2015/10/21/chartex" xmlns:cx3="http://schemas.microsoft.com/office/drawing/2016/5/9/chartex" xmlns:cx4="http://schemas.microsoft.com/office/drawing/2016/5/10/chartex" xmlns:cx5="http://schemas.microsoft.com/office/drawing/2016/5/11/chartex" xmlns:cx6="http://schemas.microsoft.com/office/drawing/2016/5/12/chartex" xmlns:cx7="http://schemas.microsoft.com/office/drawing/2016/5/13/chartex" xmlns:cx8="http://schemas.microsoft.com/office/drawing/2016/5/14/chartex" xmlns:mc="http://schemas.openxmlformats.org/markup-compatibility/2006" xmlns:aink="http://schemas.microsoft.com/office/drawing/2016/ink" xmlns:am3d="http://schemas.microsoft.com/office/drawing/2017/model3d" xmlns:o="urn:schemas-microsoft-com:office:office" xmlns:r="http://schemas.openxmlformats.org/officeDocument/2006/relationships" xmlns:m="http://schemas.openxmlformats.org/officeDocument/2006/math" xmlns:v="urn:schemas-microsoft-com:vml" xmlns:wp14="http://schemas.microsoft.com/office/word/2010/wordprocessingDrawing" xmlns:wp="http://schemas.openxmlformats.org/drawingml/2006/wordprocessingDrawing" xmlns:w10="urn:schemas-microsoft-com:office:word" xmlns:w="http://schemas.openxmlformats.org/wordprocessingml/2006/main" xmlns:w14="http://schemas.microsoft.com/office/word/2010/wordml" xmlns:w15="http://schemas.microsoft.com/office/word/2012/wordml" xmlns:w16cex="http://schemas.microsoft.com/office/word/2018/wordml/cex" xmlns:w16cid="http://schemas.microsoft.com/office/word/2016/wordml/cid" xmlns:w16="http://schemas.microsoft.com/office/word/2018/wordml" xmlns:w16se="http://schemas.microsoft.com/office/word/2015/wordml/symex" xmlns:wpg="http://schemas.microsoft.com/office/word/2010/wordprocessingGroup" xmlns:wpi="http://schemas.microsoft.com/office/word/2010/wordprocessingInk" xmlns:wne="http://schemas.microsoft.com/office/word/2006/wordml" xmlns:wps="http://schemas.microsoft.com/office/word/2010/wordprocessingShape" mc:Ignorable="w14 w15 w16se w16cid w16 w16cex wp14">
-  <w16cex:commentExtensible w16cex:durableId="22C2B658" w16cex:dateUtc="2020-07-22T19:58:00Z"/>
-  <w16cex:commentExtensible w16cex:durableId="22C2B621" w16cex:dateUtc="2020-07-22T19:57:00Z"/>
-  <w16cex:commentExtensible w16cex:durableId="22C2B691" w16cex:dateUtc="2020-07-22T19:58:00Z"/>
+  <w16cex:commentExtensible w16cex:durableId="22CE9273" w16cex:dateUtc="2020-07-31T19:52:00Z"/>
+  <w16cex:commentExtensible w16cex:durableId="22CE985A" w16cex:dateUtc="2020-07-31T20:16:00Z"/>
+  <w16cex:commentExtensible w16cex:durableId="22CE9855" w16cex:dateUtc="2020-07-31T20:16:00Z"/>
   <w16cex:commentExtensible w16cex:durableId="22C2EC88" w16cex:dateUtc="2020-07-22T23:49:00Z"/>
   <w16cex:commentExtensible w16cex:durableId="22C300E4" w16cex:dateUtc="2020-07-23T01:16:00Z"/>
-  <w16cex:commentExtensible w16cex:durableId="22C3058E" w16cex:dateUtc="2020-07-23T01:35:00Z"/>
+  <w16cex:commentExtensible w16cex:durableId="22CE983F" w16cex:dateUtc="2020-07-31T20:16:00Z"/>
   <w16cex:commentExtensible w16cex:durableId="22C313C1" w16cex:dateUtc="2020-07-23T02:36:00Z"/>
   <w16cex:commentExtensible w16cex:durableId="22C313D6" w16cex:dateUtc="2020-07-23T02:36:00Z"/>
   <w16cex:commentExtensible w16cex:durableId="22C312AE" w16cex:dateUtc="2020-07-23T02:31:00Z"/>
   <w16cex:commentExtensible w16cex:durableId="22C31AF3" w16cex:dateUtc="2020-07-23T02:31:00Z"/>
   <w16cex:commentExtensible w16cex:durableId="22C31E4A" w16cex:dateUtc="2020-07-23T02:31:00Z"/>
   <w16cex:commentExtensible w16cex:durableId="22C31E4F" w16cex:dateUtc="2020-07-23T02:31:00Z"/>
+  <w16cex:commentExtensible w16cex:durableId="22CE9821" w16cex:dateUtc="2020-07-31T20:16:00Z"/>
 </w16cex:commentsExtensible>
 </file>
 
 <file path=word/commentsIds.xml><?xml version="1.0" encoding="utf-8"?>
 <w16cid:commentsIds xmlns:wpc="http://schemas.microsoft.com/office/word/2010/wordprocessingCanvas" xmlns:cx="http://schemas.microsoft.com/office/drawing/2014/chartex" xmlns:cx1="http://schemas.microsoft.com/office/drawing/2015/9/8/chartex" xmlns:cx2="http://schemas.microsoft.com/office/drawing/2015/10/21/chartex" xmlns:cx3="http://schemas.microsoft.com/office/drawing/2016/5/9/chartex" xmlns:cx4="http://schemas.microsoft.com/office/drawing/2016/5/10/chartex" xmlns:cx5="http://schemas.microsoft.com/office/drawing/2016/5/11/chartex" xmlns:cx6="http://schemas.microsoft.com/office/drawing/2016/5/12/chartex" xmlns:cx7="http://schemas.microsoft.com/office/drawing/2016/5/13/chartex" xmlns:cx8="http://schemas.microsoft.com/office/drawing/2016/5/14/chartex" xmlns:mc="http://schemas.openxmlformats.org/markup-compatibility/2006" xmlns:aink="http://schemas.microsoft.com/office/drawing/2016/ink" xmlns:am3d="http://schemas.microsoft.com/office/drawing/2017/model3d" xmlns:o="urn:schemas-microsoft-com:office:office" xmlns:r="http://schemas.openxmlformats.org/officeDocument/2006/relationships" xmlns:m="http://schemas.openxmlformats.org/officeDocument/2006/math" xmlns:v="urn:schemas-microsoft-com:vml" xmlns:wp14="http://schemas.microsoft.com/office/word/2010/wordprocessingDrawing" xmlns:wp="http://schemas.openxmlformats.org/drawingml/2006/wordprocessingDrawing" xmlns:w10="urn:schemas-microsoft-com:office:word" xmlns:w="http://schemas.openxmlformats.org/wordprocessingml/2006/main" xmlns:w14="http://schemas.microsoft.com/office/word/2010/wordml" xmlns:w15="http://schemas.microsoft.com/office/word/2012/wordml" xmlns:w16cex="http://schemas.microsoft.com/office/word/2018/wordml/cex" xmlns:w16cid="http://schemas.microsoft.com/office/word/2016/wordml/cid" xmlns:w16="http://schemas.microsoft.com/office/word/2018/wordml" xmlns:w16se="http://schemas.microsoft.com/office/word/2015/wordml/symex" xmlns:wpg="http://schemas.microsoft.com/office/word/2010/wordprocessingGroup" xmlns:wpi="http://schemas.microsoft.com/office/word/2010/wordprocessingInk" xmlns:wne="http://schemas.microsoft.com/office/word/2006/wordml" xmlns:wps="http://schemas.microsoft.com/office/word/2010/wordprocessingShape" mc:Ignorable="w14 w15 w16se w16cid w16 w16cex wp14">
-  <w16cid:commentId w16cid:paraId="22B8866D" w16cid:durableId="22C2B658"/>
-  <w16cid:commentId w16cid:paraId="3ED32164" w16cid:durableId="22C2B621"/>
-  <w16cid:commentId w16cid:paraId="62D221D8" w16cid:durableId="22C2B691"/>
+  <w16cid:commentId w16cid:paraId="02976619" w16cid:durableId="22CE9273"/>
+  <w16cid:commentId w16cid:paraId="6BA67B14" w16cid:durableId="22CE985A"/>
+  <w16cid:commentId w16cid:paraId="2DEECDDA" w16cid:durableId="22CE9855"/>
   <w16cid:commentId w16cid:paraId="494CFE82" w16cid:durableId="22C2EC88"/>
   <w16cid:commentId w16cid:paraId="34E48683" w16cid:durableId="22C300E4"/>
-  <w16cid:commentId w16cid:paraId="2455C43D" w16cid:durableId="22C3058E"/>
+  <w16cid:commentId w16cid:paraId="7EAED331" w16cid:durableId="22CE983F"/>
   <w16cid:commentId w16cid:paraId="3FBE122B" w16cid:durableId="22C313C1"/>
   <w16cid:commentId w16cid:paraId="75B26DD4" w16cid:durableId="22C313D6"/>
   <w16cid:commentId w16cid:paraId="42D5571E" w16cid:durableId="22C312AE"/>
   <w16cid:commentId w16cid:paraId="160F4E3B" w16cid:durableId="22C31AF3"/>
   <w16cid:commentId w16cid:paraId="6ADD19A8" w16cid:durableId="22C31E4A"/>
   <w16cid:commentId w16cid:paraId="737FF105" w16cid:durableId="22C31E4F"/>
+  <w16cid:commentId w16cid:paraId="2511BA5F" w16cid:durableId="22CE9821"/>
 </w16cid:commentsIds>
 </file>
 

</xml_diff>